<commit_message>
Final version of project
</commit_message>
<xml_diff>
--- a/Projec_Vision.docx
+++ b/Projec_Vision.docx
@@ -1,6 +1,6 @@
 
 <file path=word/document.xml><?xml version="1.0" encoding="utf-8"?>
-<w:document xmlns:wpc="http://schemas.microsoft.com/office/word/2010/wordprocessingCanvas" xmlns:cx="http://schemas.microsoft.com/office/drawing/2014/chartex" xmlns:cx1="http://schemas.microsoft.com/office/drawing/2015/9/8/chartex" xmlns:cx2="http://schemas.microsoft.com/office/drawing/2015/10/21/chartex" xmlns:cx3="http://schemas.microsoft.com/office/drawing/2016/5/9/chartex" xmlns:cx4="http://schemas.microsoft.com/office/drawing/2016/5/10/chartex" xmlns:cx5="http://schemas.microsoft.com/office/drawing/2016/5/11/chartex" xmlns:cx6="http://schemas.microsoft.com/office/drawing/2016/5/12/chartex" xmlns:cx7="http://schemas.microsoft.com/office/drawing/2016/5/13/chartex" xmlns:cx8="http://schemas.microsoft.com/office/drawing/2016/5/14/chartex" xmlns:mc="http://schemas.openxmlformats.org/markup-compatibility/2006" xmlns:o="urn:schemas-microsoft-com:office:office" xmlns:r="http://schemas.openxmlformats.org/officeDocument/2006/relationships" xmlns:m="http://schemas.openxmlformats.org/officeDocument/2006/math" xmlns:v="urn:schemas-microsoft-com:vml" xmlns:wp14="http://schemas.microsoft.com/office/word/2010/wordprocessingDrawing" xmlns:wp="http://schemas.openxmlformats.org/drawingml/2006/wordprocessingDrawing" xmlns:w10="urn:schemas-microsoft-com:office:word" xmlns:w="http://schemas.openxmlformats.org/wordprocessingml/2006/main" xmlns:w14="http://schemas.microsoft.com/office/word/2010/wordml" xmlns:w15="http://schemas.microsoft.com/office/word/2012/wordml" xmlns:w16se="http://schemas.microsoft.com/office/word/2015/wordml/symex" xmlns:wpg="http://schemas.microsoft.com/office/word/2010/wordprocessingGroup" xmlns:wpi="http://schemas.microsoft.com/office/word/2010/wordprocessingInk" xmlns:wne="http://schemas.microsoft.com/office/word/2006/wordml" xmlns:wps="http://schemas.microsoft.com/office/word/2010/wordprocessingShape" mc:Ignorable="w14 w15 w16se wp14">
+<w:document xmlns:wpc="http://schemas.microsoft.com/office/word/2010/wordprocessingCanvas" xmlns:cx="http://schemas.microsoft.com/office/drawing/2014/chartex" xmlns:cx1="http://schemas.microsoft.com/office/drawing/2015/9/8/chartex" xmlns:cx2="http://schemas.microsoft.com/office/drawing/2015/10/21/chartex" xmlns:cx3="http://schemas.microsoft.com/office/drawing/2016/5/9/chartex" xmlns:cx4="http://schemas.microsoft.com/office/drawing/2016/5/10/chartex" xmlns:cx5="http://schemas.microsoft.com/office/drawing/2016/5/11/chartex" xmlns:cx6="http://schemas.microsoft.com/office/drawing/2016/5/12/chartex" xmlns:cx7="http://schemas.microsoft.com/office/drawing/2016/5/13/chartex" xmlns:cx8="http://schemas.microsoft.com/office/drawing/2016/5/14/chartex" xmlns:mc="http://schemas.openxmlformats.org/markup-compatibility/2006" xmlns:aink="http://schemas.microsoft.com/office/drawing/2016/ink" xmlns:am3d="http://schemas.microsoft.com/office/drawing/2017/model3d" xmlns:o="urn:schemas-microsoft-com:office:office" xmlns:r="http://schemas.openxmlformats.org/officeDocument/2006/relationships" xmlns:m="http://schemas.openxmlformats.org/officeDocument/2006/math" xmlns:v="urn:schemas-microsoft-com:vml" xmlns:wp14="http://schemas.microsoft.com/office/word/2010/wordprocessingDrawing" xmlns:wp="http://schemas.openxmlformats.org/drawingml/2006/wordprocessingDrawing" xmlns:w10="urn:schemas-microsoft-com:office:word" xmlns:w="http://schemas.openxmlformats.org/wordprocessingml/2006/main" xmlns:w14="http://schemas.microsoft.com/office/word/2010/wordml" xmlns:w15="http://schemas.microsoft.com/office/word/2012/wordml" xmlns:w16se="http://schemas.microsoft.com/office/word/2015/wordml/symex" xmlns:wpg="http://schemas.microsoft.com/office/word/2010/wordprocessingGroup" xmlns:wpi="http://schemas.microsoft.com/office/word/2010/wordprocessingInk" xmlns:wne="http://schemas.microsoft.com/office/word/2006/wordml" xmlns:wps="http://schemas.microsoft.com/office/word/2010/wordprocessingShape" mc:Ignorable="w14 w15 w16se wp14">
   <w:body>
     <w:p>
       <w:pPr>
@@ -22,27 +22,14 @@
           <w:rFonts w:ascii="Times New Roman" w:hAnsi="Times New Roman"/>
         </w:rPr>
       </w:pPr>
-      <w:r>
-        <w:fldChar w:fldCharType="begin"/>
-      </w:r>
-      <w:r>
-        <w:instrText xml:space="preserve"> TITLE  \* MERGEFORMAT </w:instrText>
-      </w:r>
-      <w:r>
-        <w:fldChar w:fldCharType="separate"/>
-      </w:r>
-      <w:r>
-        <w:rPr>
-          <w:rFonts w:ascii="Times New Roman" w:hAnsi="Times New Roman"/>
-        </w:rPr>
-        <w:t>Vision</w:t>
-      </w:r>
-      <w:r>
-        <w:rPr>
-          <w:rFonts w:ascii="Times New Roman" w:hAnsi="Times New Roman"/>
-        </w:rPr>
-        <w:fldChar w:fldCharType="end"/>
-      </w:r>
+      <w:fldSimple w:instr=" TITLE  \* MERGEFORMAT ">
+        <w:r>
+          <w:rPr>
+            <w:rFonts w:ascii="Times New Roman" w:hAnsi="Times New Roman"/>
+          </w:rPr>
+          <w:t>Vision</w:t>
+        </w:r>
+      </w:fldSimple>
     </w:p>
     <w:p>
       <w:pPr>
@@ -263,19 +250,9 @@
             <w:pPr>
               <w:pStyle w:val="Tabletext"/>
             </w:pPr>
-            <w:proofErr w:type="spellStart"/>
             <w:r>
-              <w:t>Bánhidi</w:t>
+              <w:t>Bánhidi Zoltán</w:t>
             </w:r>
-            <w:proofErr w:type="spellEnd"/>
-            <w:r>
-              <w:t xml:space="preserve"> </w:t>
-            </w:r>
-            <w:proofErr w:type="spellStart"/>
-            <w:r>
-              <w:t>Zoltán</w:t>
-            </w:r>
-            <w:proofErr w:type="spellEnd"/>
           </w:p>
         </w:tc>
       </w:tr>
@@ -1548,28 +1525,14 @@
         </w:rPr>
         <w:br w:type="page"/>
       </w:r>
-      <w:r>
-        <w:lastRenderedPageBreak/>
-        <w:fldChar w:fldCharType="begin"/>
-      </w:r>
-      <w:r>
-        <w:instrText xml:space="preserve"> TITLE  \* MERGEFORMAT </w:instrText>
-      </w:r>
-      <w:r>
-        <w:fldChar w:fldCharType="separate"/>
-      </w:r>
-      <w:r>
-        <w:rPr>
-          <w:rFonts w:ascii="Times New Roman" w:hAnsi="Times New Roman"/>
-        </w:rPr>
-        <w:t>Vision</w:t>
-      </w:r>
-      <w:r>
-        <w:rPr>
-          <w:rFonts w:ascii="Times New Roman" w:hAnsi="Times New Roman"/>
-        </w:rPr>
-        <w:fldChar w:fldCharType="end"/>
-      </w:r>
+      <w:fldSimple w:instr=" TITLE  \* MERGEFORMAT ">
+        <w:r>
+          <w:rPr>
+            <w:rFonts w:ascii="Times New Roman" w:hAnsi="Times New Roman"/>
+          </w:rPr>
+          <w:t>Vision</w:t>
+        </w:r>
+      </w:fldSimple>
     </w:p>
     <w:p>
       <w:pPr>
@@ -1626,7 +1589,13 @@
         <w:pStyle w:val="InfoBlue"/>
       </w:pPr>
       <w:r>
-        <w:t>The purpose of this document is to analyze and collect the features needed by an online file sharing program.</w:t>
+        <w:t xml:space="preserve">The purpose of this document is to analyze and collect the features needed by an online file sharing </w:t>
+      </w:r>
+      <w:r>
+        <w:t xml:space="preserve">an chat </w:t>
+      </w:r>
+      <w:r>
+        <w:t>program.</w:t>
       </w:r>
     </w:p>
     <w:p>
@@ -2279,7 +2248,19 @@
         <w:t>the</w:t>
       </w:r>
       <w:r>
-        <w:t xml:space="preserve"> stakeholders’ and users' real needs, it is necessary to identify and involve all of the stakeholders as part of the Requirements Modeling process. This section provides a profile of the stakeholders and users involved in the project, and the key problems that they perceive to be addressed by the proposed solution. It does not describe their specific requests or requirements as these are captured in a separate</w:t>
+        <w:t xml:space="preserve"> stakeholder’</w:t>
+      </w:r>
+      <w:r>
+        <w:t>s</w:t>
+      </w:r>
+      <w:r>
+        <w:t xml:space="preserve"> and user'</w:t>
+      </w:r>
+      <w:r>
+        <w:t>s</w:t>
+      </w:r>
+      <w:r>
+        <w:t xml:space="preserve"> real needs, it is necessary to identify and involve all of the stakeholders as part of the Requirements Modeling process. This section provides a profile of the stakeholders and users involved in the project, and the key problems that they perceive to be addressed by the proposed solution. It does not describe their specific requests or requirements as these are captured in a separate</w:t>
       </w:r>
       <w:r>
         <w:t xml:space="preserve"> stakeholder requests artifact.</w:t>
@@ -2327,7 +2308,7 @@
           <w:insideV w:val="single" w:sz="6" w:space="0" w:color="000000"/>
         </w:tblBorders>
         <w:tblLayout w:type="fixed"/>
-        <w:tblLook w:val="00BF" w:firstRow="1" w:lastRow="0" w:firstColumn="1" w:lastColumn="0" w:noHBand="0" w:noVBand="0"/>
+        <w:tblLook w:val="00A0" w:firstRow="1" w:lastRow="0" w:firstColumn="1" w:lastColumn="0" w:noHBand="0" w:noVBand="0"/>
       </w:tblPr>
       <w:tblGrid>
         <w:gridCol w:w="1890"/>
@@ -2441,15 +2422,7 @@
               <w:pStyle w:val="InfoBlue"/>
             </w:pPr>
             <w:r>
-              <w:t xml:space="preserve">-    Makes sure that the system is developed according to the final </w:t>
-            </w:r>
-            <w:proofErr w:type="spellStart"/>
-            <w:r>
-              <w:t>users</w:t>
-            </w:r>
-            <w:proofErr w:type="spellEnd"/>
-            <w:r>
-              <w:t xml:space="preserve"> needs</w:t>
+              <w:t>-    Makes sure that the system is developed according to the final users needs</w:t>
             </w:r>
           </w:p>
           <w:p>
@@ -2473,8 +2446,6 @@
             </w:r>
           </w:p>
         </w:tc>
-        <w:bookmarkStart w:id="35" w:name="_GoBack"/>
-        <w:bookmarkEnd w:id="35"/>
       </w:tr>
     </w:tbl>
     <w:p>
@@ -2484,16 +2455,16 @@
           <w:rFonts w:ascii="Times New Roman" w:hAnsi="Times New Roman"/>
         </w:rPr>
       </w:pPr>
-      <w:bookmarkStart w:id="36" w:name="_Toc452813584"/>
-      <w:bookmarkStart w:id="37" w:name="_Toc316556911"/>
+      <w:bookmarkStart w:id="35" w:name="_Toc452813584"/>
+      <w:bookmarkStart w:id="36" w:name="_Toc316556911"/>
       <w:r>
         <w:rPr>
           <w:rFonts w:ascii="Times New Roman" w:hAnsi="Times New Roman"/>
         </w:rPr>
         <w:t>User Summary</w:t>
       </w:r>
+      <w:bookmarkEnd w:id="35"/>
       <w:bookmarkEnd w:id="36"/>
-      <w:bookmarkEnd w:id="37"/>
     </w:p>
     <w:tbl>
       <w:tblPr>
@@ -2508,7 +2479,7 @@
           <w:insideV w:val="single" w:sz="6" w:space="0" w:color="000000"/>
         </w:tblBorders>
         <w:tblLayout w:type="fixed"/>
-        <w:tblLook w:val="00BF" w:firstRow="1" w:lastRow="0" w:firstColumn="1" w:lastColumn="0" w:noHBand="0" w:noVBand="0"/>
+        <w:tblLook w:val="00A0" w:firstRow="1" w:lastRow="0" w:firstColumn="1" w:lastColumn="0" w:noHBand="0" w:noVBand="0"/>
       </w:tblPr>
       <w:tblGrid>
         <w:gridCol w:w="1260"/>
@@ -2620,10 +2591,7 @@
               <w:pStyle w:val="InfoBlue"/>
             </w:pPr>
             <w:r>
-              <w:t>Anonym</w:t>
-            </w:r>
-            <w:r>
-              <w:t>ous user</w:t>
+              <w:t>Administrator</w:t>
             </w:r>
           </w:p>
         </w:tc>
@@ -2636,7 +2604,7 @@
               <w:pStyle w:val="InfoBlue"/>
             </w:pPr>
             <w:r>
-              <w:t>A user which is not signed in</w:t>
+              <w:t>Administrates the existing accounts</w:t>
             </w:r>
           </w:p>
         </w:tc>
@@ -2664,7 +2632,13 @@
               <w:t xml:space="preserve">- </w:t>
             </w:r>
             <w:r>
-              <w:t>Make a new user account</w:t>
+              <w:t>Make</w:t>
+            </w:r>
+            <w:r>
+              <w:t>/modify.remove user</w:t>
+            </w:r>
+            <w:r>
+              <w:t xml:space="preserve"> account</w:t>
             </w:r>
           </w:p>
         </w:tc>
@@ -2676,9 +2650,6 @@
             <w:pPr>
               <w:pStyle w:val="InfoBlue"/>
             </w:pPr>
-            <w:r>
-              <w:t>[If the user is not directly represented, identify which stakeholder is responsible for representing the user’s interest.]</w:t>
-            </w:r>
           </w:p>
         </w:tc>
       </w:tr>
@@ -2696,7 +2667,7 @@
               <w:pStyle w:val="InfoBlue"/>
             </w:pPr>
             <w:r>
-              <w:t>Logged user</w:t>
+              <w:t>Regular user</w:t>
             </w:r>
           </w:p>
         </w:tc>
@@ -2711,6 +2682,9 @@
             <w:r>
               <w:t>A user which signed in using his/her username and password</w:t>
             </w:r>
+            <w:r>
+              <w:t xml:space="preserve"> and is not an administrator</w:t>
+            </w:r>
           </w:p>
         </w:tc>
         <w:tc>
@@ -2719,19 +2693,11 @@
           </w:tcPr>
           <w:p>
             <w:pPr>
-              <w:pStyle w:val="InfoBlue"/>
-            </w:pPr>
-            <w:r>
-              <w:t>- Post photos, videos or other files with his/her contacts</w:t>
-            </w:r>
-          </w:p>
-          <w:p>
-            <w:pPr>
               <w:pStyle w:val="BodyText"/>
               <w:ind w:left="0"/>
             </w:pPr>
             <w:r>
-              <w:t>- Add new persons to his/her contact list</w:t>
+              <w:t>- Chat with other regular users</w:t>
             </w:r>
           </w:p>
           <w:p>
@@ -2740,26 +2706,10 @@
               <w:ind w:left="0"/>
             </w:pPr>
             <w:r>
-              <w:t>- Write messages to his/her contacts</w:t>
+              <w:t>- Share photos or other file with other regular users</w:t>
             </w:r>
-          </w:p>
-          <w:p>
-            <w:pPr>
-              <w:pStyle w:val="BodyText"/>
-              <w:ind w:left="0"/>
-            </w:pPr>
-            <w:r>
-              <w:t>- Group contacts</w:t>
-            </w:r>
-          </w:p>
-          <w:p>
-            <w:pPr>
-              <w:pStyle w:val="BodyText"/>
-              <w:ind w:left="0"/>
-            </w:pPr>
-            <w:r>
-              <w:t>- Modify account properties</w:t>
-            </w:r>
+            <w:bookmarkStart w:id="37" w:name="_GoBack"/>
+            <w:bookmarkEnd w:id="37"/>
           </w:p>
         </w:tc>
         <w:tc>
@@ -2880,7 +2830,7 @@
 </file>
 
 <file path=word/endnotes.xml><?xml version="1.0" encoding="utf-8"?>
-<w:endnotes xmlns:wpc="http://schemas.microsoft.com/office/word/2010/wordprocessingCanvas" xmlns:cx="http://schemas.microsoft.com/office/drawing/2014/chartex" xmlns:cx1="http://schemas.microsoft.com/office/drawing/2015/9/8/chartex" xmlns:cx2="http://schemas.microsoft.com/office/drawing/2015/10/21/chartex" xmlns:cx3="http://schemas.microsoft.com/office/drawing/2016/5/9/chartex" xmlns:cx4="http://schemas.microsoft.com/office/drawing/2016/5/10/chartex" xmlns:cx5="http://schemas.microsoft.com/office/drawing/2016/5/11/chartex" xmlns:cx6="http://schemas.microsoft.com/office/drawing/2016/5/12/chartex" xmlns:cx7="http://schemas.microsoft.com/office/drawing/2016/5/13/chartex" xmlns:cx8="http://schemas.microsoft.com/office/drawing/2016/5/14/chartex" xmlns:mc="http://schemas.openxmlformats.org/markup-compatibility/2006" xmlns:o="urn:schemas-microsoft-com:office:office" xmlns:r="http://schemas.openxmlformats.org/officeDocument/2006/relationships" xmlns:m="http://schemas.openxmlformats.org/officeDocument/2006/math" xmlns:v="urn:schemas-microsoft-com:vml" xmlns:wp14="http://schemas.microsoft.com/office/word/2010/wordprocessingDrawing" xmlns:wp="http://schemas.openxmlformats.org/drawingml/2006/wordprocessingDrawing" xmlns:w10="urn:schemas-microsoft-com:office:word" xmlns:w="http://schemas.openxmlformats.org/wordprocessingml/2006/main" xmlns:w14="http://schemas.microsoft.com/office/word/2010/wordml" xmlns:w15="http://schemas.microsoft.com/office/word/2012/wordml" xmlns:w16se="http://schemas.microsoft.com/office/word/2015/wordml/symex" xmlns:wpg="http://schemas.microsoft.com/office/word/2010/wordprocessingGroup" xmlns:wpi="http://schemas.microsoft.com/office/word/2010/wordprocessingInk" xmlns:wne="http://schemas.microsoft.com/office/word/2006/wordml" xmlns:wps="http://schemas.microsoft.com/office/word/2010/wordprocessingShape" mc:Ignorable="w14 w15 w16se wp14">
+<w:endnotes xmlns:wpc="http://schemas.microsoft.com/office/word/2010/wordprocessingCanvas" xmlns:cx="http://schemas.microsoft.com/office/drawing/2014/chartex" xmlns:cx1="http://schemas.microsoft.com/office/drawing/2015/9/8/chartex" xmlns:cx2="http://schemas.microsoft.com/office/drawing/2015/10/21/chartex" xmlns:cx3="http://schemas.microsoft.com/office/drawing/2016/5/9/chartex" xmlns:cx4="http://schemas.microsoft.com/office/drawing/2016/5/10/chartex" xmlns:cx5="http://schemas.microsoft.com/office/drawing/2016/5/11/chartex" xmlns:cx6="http://schemas.microsoft.com/office/drawing/2016/5/12/chartex" xmlns:cx7="http://schemas.microsoft.com/office/drawing/2016/5/13/chartex" xmlns:cx8="http://schemas.microsoft.com/office/drawing/2016/5/14/chartex" xmlns:mc="http://schemas.openxmlformats.org/markup-compatibility/2006" xmlns:aink="http://schemas.microsoft.com/office/drawing/2016/ink" xmlns:am3d="http://schemas.microsoft.com/office/drawing/2017/model3d" xmlns:o="urn:schemas-microsoft-com:office:office" xmlns:r="http://schemas.openxmlformats.org/officeDocument/2006/relationships" xmlns:m="http://schemas.openxmlformats.org/officeDocument/2006/math" xmlns:v="urn:schemas-microsoft-com:vml" xmlns:wp14="http://schemas.microsoft.com/office/word/2010/wordprocessingDrawing" xmlns:wp="http://schemas.openxmlformats.org/drawingml/2006/wordprocessingDrawing" xmlns:w10="urn:schemas-microsoft-com:office:word" xmlns:w="http://schemas.openxmlformats.org/wordprocessingml/2006/main" xmlns:w14="http://schemas.microsoft.com/office/word/2010/wordml" xmlns:w15="http://schemas.microsoft.com/office/word/2012/wordml" xmlns:w16se="http://schemas.microsoft.com/office/word/2015/wordml/symex" xmlns:wpg="http://schemas.microsoft.com/office/word/2010/wordprocessingGroup" xmlns:wpi="http://schemas.microsoft.com/office/word/2010/wordprocessingInk" xmlns:wne="http://schemas.microsoft.com/office/word/2006/wordml" xmlns:wps="http://schemas.microsoft.com/office/word/2010/wordprocessingShape" mc:Ignorable="w14 w15 w16se wp14">
   <w:endnote w:type="separator" w:id="-1">
     <w:p>
       <w:pPr>
@@ -2905,7 +2855,7 @@
 </file>
 
 <file path=word/footer1.xml><?xml version="1.0" encoding="utf-8"?>
-<w:ftr xmlns:wpc="http://schemas.microsoft.com/office/word/2010/wordprocessingCanvas" xmlns:cx="http://schemas.microsoft.com/office/drawing/2014/chartex" xmlns:cx1="http://schemas.microsoft.com/office/drawing/2015/9/8/chartex" xmlns:cx2="http://schemas.microsoft.com/office/drawing/2015/10/21/chartex" xmlns:cx3="http://schemas.microsoft.com/office/drawing/2016/5/9/chartex" xmlns:cx4="http://schemas.microsoft.com/office/drawing/2016/5/10/chartex" xmlns:cx5="http://schemas.microsoft.com/office/drawing/2016/5/11/chartex" xmlns:cx6="http://schemas.microsoft.com/office/drawing/2016/5/12/chartex" xmlns:cx7="http://schemas.microsoft.com/office/drawing/2016/5/13/chartex" xmlns:cx8="http://schemas.microsoft.com/office/drawing/2016/5/14/chartex" xmlns:mc="http://schemas.openxmlformats.org/markup-compatibility/2006" xmlns:o="urn:schemas-microsoft-com:office:office" xmlns:r="http://schemas.openxmlformats.org/officeDocument/2006/relationships" xmlns:m="http://schemas.openxmlformats.org/officeDocument/2006/math" xmlns:v="urn:schemas-microsoft-com:vml" xmlns:wp14="http://schemas.microsoft.com/office/word/2010/wordprocessingDrawing" xmlns:wp="http://schemas.openxmlformats.org/drawingml/2006/wordprocessingDrawing" xmlns:w10="urn:schemas-microsoft-com:office:word" xmlns:w="http://schemas.openxmlformats.org/wordprocessingml/2006/main" xmlns:w14="http://schemas.microsoft.com/office/word/2010/wordml" xmlns:w15="http://schemas.microsoft.com/office/word/2012/wordml" xmlns:w16se="http://schemas.microsoft.com/office/word/2015/wordml/symex" xmlns:wpg="http://schemas.microsoft.com/office/word/2010/wordprocessingGroup" xmlns:wpi="http://schemas.microsoft.com/office/word/2010/wordprocessingInk" xmlns:wne="http://schemas.microsoft.com/office/word/2006/wordml" xmlns:wps="http://schemas.microsoft.com/office/word/2010/wordprocessingShape" mc:Ignorable="w14 w15 w16se wp14">
+<w:ftr xmlns:wpc="http://schemas.microsoft.com/office/word/2010/wordprocessingCanvas" xmlns:cx="http://schemas.microsoft.com/office/drawing/2014/chartex" xmlns:cx1="http://schemas.microsoft.com/office/drawing/2015/9/8/chartex" xmlns:cx2="http://schemas.microsoft.com/office/drawing/2015/10/21/chartex" xmlns:cx3="http://schemas.microsoft.com/office/drawing/2016/5/9/chartex" xmlns:cx4="http://schemas.microsoft.com/office/drawing/2016/5/10/chartex" xmlns:cx5="http://schemas.microsoft.com/office/drawing/2016/5/11/chartex" xmlns:cx6="http://schemas.microsoft.com/office/drawing/2016/5/12/chartex" xmlns:cx7="http://schemas.microsoft.com/office/drawing/2016/5/13/chartex" xmlns:cx8="http://schemas.microsoft.com/office/drawing/2016/5/14/chartex" xmlns:mc="http://schemas.openxmlformats.org/markup-compatibility/2006" xmlns:aink="http://schemas.microsoft.com/office/drawing/2016/ink" xmlns:am3d="http://schemas.microsoft.com/office/drawing/2017/model3d" xmlns:o="urn:schemas-microsoft-com:office:office" xmlns:r="http://schemas.openxmlformats.org/officeDocument/2006/relationships" xmlns:m="http://schemas.openxmlformats.org/officeDocument/2006/math" xmlns:v="urn:schemas-microsoft-com:vml" xmlns:wp14="http://schemas.microsoft.com/office/word/2010/wordprocessingDrawing" xmlns:wp="http://schemas.openxmlformats.org/drawingml/2006/wordprocessingDrawing" xmlns:w10="urn:schemas-microsoft-com:office:word" xmlns:w="http://schemas.openxmlformats.org/wordprocessingml/2006/main" xmlns:w14="http://schemas.microsoft.com/office/word/2010/wordml" xmlns:w15="http://schemas.microsoft.com/office/word/2012/wordml" xmlns:w16se="http://schemas.microsoft.com/office/word/2015/wordml/symex" xmlns:wpg="http://schemas.microsoft.com/office/word/2010/wordprocessingGroup" xmlns:wpi="http://schemas.microsoft.com/office/word/2010/wordprocessingInk" xmlns:wne="http://schemas.microsoft.com/office/word/2006/wordml" xmlns:wps="http://schemas.microsoft.com/office/word/2010/wordprocessingShape" mc:Ignorable="w14 w15 w16se wp14">
   <w:tbl>
     <w:tblPr>
       <w:tblW w:w="0" w:type="auto"/>
@@ -2959,21 +2909,11 @@
           <w:r>
             <w:sym w:font="Symbol" w:char="F0D3"/>
           </w:r>
-          <w:r>
-            <w:fldChar w:fldCharType="begin"/>
-          </w:r>
-          <w:r>
-            <w:instrText xml:space="preserve"> DOCPROPERTY "Company"  \* MERGEFORMAT </w:instrText>
-          </w:r>
-          <w:r>
-            <w:fldChar w:fldCharType="separate"/>
-          </w:r>
-          <w:r>
-            <w:t>&lt;Student Name&gt;</w:t>
-          </w:r>
-          <w:r>
-            <w:fldChar w:fldCharType="end"/>
-          </w:r>
+          <w:fldSimple w:instr=" DOCPROPERTY &quot;Company&quot;  \* MERGEFORMAT ">
+            <w:r>
+              <w:t>&lt;Student Name&gt;</w:t>
+            </w:r>
+          </w:fldSimple>
           <w:r>
             <w:t xml:space="preserve">, </w:t>
           </w:r>
@@ -3040,7 +2980,7 @@
               <w:rStyle w:val="PageNumber"/>
               <w:noProof/>
             </w:rPr>
-            <w:t>5</w:t>
+            <w:t>4</w:t>
           </w:r>
           <w:r>
             <w:rPr>
@@ -3061,7 +3001,7 @@
 </file>
 
 <file path=word/footnotes.xml><?xml version="1.0" encoding="utf-8"?>
-<w:footnotes xmlns:wpc="http://schemas.microsoft.com/office/word/2010/wordprocessingCanvas" xmlns:cx="http://schemas.microsoft.com/office/drawing/2014/chartex" xmlns:cx1="http://schemas.microsoft.com/office/drawing/2015/9/8/chartex" xmlns:cx2="http://schemas.microsoft.com/office/drawing/2015/10/21/chartex" xmlns:cx3="http://schemas.microsoft.com/office/drawing/2016/5/9/chartex" xmlns:cx4="http://schemas.microsoft.com/office/drawing/2016/5/10/chartex" xmlns:cx5="http://schemas.microsoft.com/office/drawing/2016/5/11/chartex" xmlns:cx6="http://schemas.microsoft.com/office/drawing/2016/5/12/chartex" xmlns:cx7="http://schemas.microsoft.com/office/drawing/2016/5/13/chartex" xmlns:cx8="http://schemas.microsoft.com/office/drawing/2016/5/14/chartex" xmlns:mc="http://schemas.openxmlformats.org/markup-compatibility/2006" xmlns:o="urn:schemas-microsoft-com:office:office" xmlns:r="http://schemas.openxmlformats.org/officeDocument/2006/relationships" xmlns:m="http://schemas.openxmlformats.org/officeDocument/2006/math" xmlns:v="urn:schemas-microsoft-com:vml" xmlns:wp14="http://schemas.microsoft.com/office/word/2010/wordprocessingDrawing" xmlns:wp="http://schemas.openxmlformats.org/drawingml/2006/wordprocessingDrawing" xmlns:w10="urn:schemas-microsoft-com:office:word" xmlns:w="http://schemas.openxmlformats.org/wordprocessingml/2006/main" xmlns:w14="http://schemas.microsoft.com/office/word/2010/wordml" xmlns:w15="http://schemas.microsoft.com/office/word/2012/wordml" xmlns:w16se="http://schemas.microsoft.com/office/word/2015/wordml/symex" xmlns:wpg="http://schemas.microsoft.com/office/word/2010/wordprocessingGroup" xmlns:wpi="http://schemas.microsoft.com/office/word/2010/wordprocessingInk" xmlns:wne="http://schemas.microsoft.com/office/word/2006/wordml" xmlns:wps="http://schemas.microsoft.com/office/word/2010/wordprocessingShape" mc:Ignorable="w14 w15 w16se wp14">
+<w:footnotes xmlns:wpc="http://schemas.microsoft.com/office/word/2010/wordprocessingCanvas" xmlns:cx="http://schemas.microsoft.com/office/drawing/2014/chartex" xmlns:cx1="http://schemas.microsoft.com/office/drawing/2015/9/8/chartex" xmlns:cx2="http://schemas.microsoft.com/office/drawing/2015/10/21/chartex" xmlns:cx3="http://schemas.microsoft.com/office/drawing/2016/5/9/chartex" xmlns:cx4="http://schemas.microsoft.com/office/drawing/2016/5/10/chartex" xmlns:cx5="http://schemas.microsoft.com/office/drawing/2016/5/11/chartex" xmlns:cx6="http://schemas.microsoft.com/office/drawing/2016/5/12/chartex" xmlns:cx7="http://schemas.microsoft.com/office/drawing/2016/5/13/chartex" xmlns:cx8="http://schemas.microsoft.com/office/drawing/2016/5/14/chartex" xmlns:mc="http://schemas.openxmlformats.org/markup-compatibility/2006" xmlns:aink="http://schemas.microsoft.com/office/drawing/2016/ink" xmlns:am3d="http://schemas.microsoft.com/office/drawing/2017/model3d" xmlns:o="urn:schemas-microsoft-com:office:office" xmlns:r="http://schemas.openxmlformats.org/officeDocument/2006/relationships" xmlns:m="http://schemas.openxmlformats.org/officeDocument/2006/math" xmlns:v="urn:schemas-microsoft-com:vml" xmlns:wp14="http://schemas.microsoft.com/office/word/2010/wordprocessingDrawing" xmlns:wp="http://schemas.openxmlformats.org/drawingml/2006/wordprocessingDrawing" xmlns:w10="urn:schemas-microsoft-com:office:word" xmlns:w="http://schemas.openxmlformats.org/wordprocessingml/2006/main" xmlns:w14="http://schemas.microsoft.com/office/word/2010/wordml" xmlns:w15="http://schemas.microsoft.com/office/word/2012/wordml" xmlns:w16se="http://schemas.microsoft.com/office/word/2015/wordml/symex" xmlns:wpg="http://schemas.microsoft.com/office/word/2010/wordprocessingGroup" xmlns:wpi="http://schemas.microsoft.com/office/word/2010/wordprocessingInk" xmlns:wne="http://schemas.microsoft.com/office/word/2006/wordml" xmlns:wps="http://schemas.microsoft.com/office/word/2010/wordprocessingShape" mc:Ignorable="w14 w15 w16se wp14">
   <w:footnote w:type="separator" w:id="-1">
     <w:p>
       <w:pPr>
@@ -3086,7 +3026,7 @@
 </file>
 
 <file path=word/header1.xml><?xml version="1.0" encoding="utf-8"?>
-<w:hdr xmlns:wpc="http://schemas.microsoft.com/office/word/2010/wordprocessingCanvas" xmlns:cx="http://schemas.microsoft.com/office/drawing/2014/chartex" xmlns:cx1="http://schemas.microsoft.com/office/drawing/2015/9/8/chartex" xmlns:cx2="http://schemas.microsoft.com/office/drawing/2015/10/21/chartex" xmlns:cx3="http://schemas.microsoft.com/office/drawing/2016/5/9/chartex" xmlns:cx4="http://schemas.microsoft.com/office/drawing/2016/5/10/chartex" xmlns:cx5="http://schemas.microsoft.com/office/drawing/2016/5/11/chartex" xmlns:cx6="http://schemas.microsoft.com/office/drawing/2016/5/12/chartex" xmlns:cx7="http://schemas.microsoft.com/office/drawing/2016/5/13/chartex" xmlns:cx8="http://schemas.microsoft.com/office/drawing/2016/5/14/chartex" xmlns:mc="http://schemas.openxmlformats.org/markup-compatibility/2006" xmlns:o="urn:schemas-microsoft-com:office:office" xmlns:r="http://schemas.openxmlformats.org/officeDocument/2006/relationships" xmlns:m="http://schemas.openxmlformats.org/officeDocument/2006/math" xmlns:v="urn:schemas-microsoft-com:vml" xmlns:wp14="http://schemas.microsoft.com/office/word/2010/wordprocessingDrawing" xmlns:wp="http://schemas.openxmlformats.org/drawingml/2006/wordprocessingDrawing" xmlns:w10="urn:schemas-microsoft-com:office:word" xmlns:w="http://schemas.openxmlformats.org/wordprocessingml/2006/main" xmlns:w14="http://schemas.microsoft.com/office/word/2010/wordml" xmlns:w15="http://schemas.microsoft.com/office/word/2012/wordml" xmlns:w16se="http://schemas.microsoft.com/office/word/2015/wordml/symex" xmlns:wpg="http://schemas.microsoft.com/office/word/2010/wordprocessingGroup" xmlns:wpi="http://schemas.microsoft.com/office/word/2010/wordprocessingInk" xmlns:wne="http://schemas.microsoft.com/office/word/2006/wordml" xmlns:wps="http://schemas.microsoft.com/office/word/2010/wordprocessingShape" mc:Ignorable="w14 w15 w16se wp14">
+<w:hdr xmlns:wpc="http://schemas.microsoft.com/office/word/2010/wordprocessingCanvas" xmlns:cx="http://schemas.microsoft.com/office/drawing/2014/chartex" xmlns:cx1="http://schemas.microsoft.com/office/drawing/2015/9/8/chartex" xmlns:cx2="http://schemas.microsoft.com/office/drawing/2015/10/21/chartex" xmlns:cx3="http://schemas.microsoft.com/office/drawing/2016/5/9/chartex" xmlns:cx4="http://schemas.microsoft.com/office/drawing/2016/5/10/chartex" xmlns:cx5="http://schemas.microsoft.com/office/drawing/2016/5/11/chartex" xmlns:cx6="http://schemas.microsoft.com/office/drawing/2016/5/12/chartex" xmlns:cx7="http://schemas.microsoft.com/office/drawing/2016/5/13/chartex" xmlns:cx8="http://schemas.microsoft.com/office/drawing/2016/5/14/chartex" xmlns:mc="http://schemas.openxmlformats.org/markup-compatibility/2006" xmlns:aink="http://schemas.microsoft.com/office/drawing/2016/ink" xmlns:am3d="http://schemas.microsoft.com/office/drawing/2017/model3d" xmlns:o="urn:schemas-microsoft-com:office:office" xmlns:r="http://schemas.openxmlformats.org/officeDocument/2006/relationships" xmlns:m="http://schemas.openxmlformats.org/officeDocument/2006/math" xmlns:v="urn:schemas-microsoft-com:vml" xmlns:wp14="http://schemas.microsoft.com/office/word/2010/wordprocessingDrawing" xmlns:wp="http://schemas.openxmlformats.org/drawingml/2006/wordprocessingDrawing" xmlns:w10="urn:schemas-microsoft-com:office:word" xmlns:w="http://schemas.openxmlformats.org/wordprocessingml/2006/main" xmlns:w14="http://schemas.microsoft.com/office/word/2010/wordml" xmlns:w15="http://schemas.microsoft.com/office/word/2012/wordml" xmlns:w16se="http://schemas.microsoft.com/office/word/2015/wordml/symex" xmlns:wpg="http://schemas.microsoft.com/office/word/2010/wordprocessingGroup" xmlns:wpi="http://schemas.microsoft.com/office/word/2010/wordprocessingInk" xmlns:wne="http://schemas.microsoft.com/office/word/2006/wordml" xmlns:wps="http://schemas.microsoft.com/office/word/2010/wordprocessingShape" mc:Ignorable="w14 w15 w16se wp14">
   <w:p>
     <w:pPr>
       <w:rPr>
@@ -3136,39 +3076,24 @@
         <w:sz w:val="36"/>
       </w:rPr>
     </w:pPr>
-    <w:r>
-      <w:fldChar w:fldCharType="begin"/>
-    </w:r>
-    <w:r>
-      <w:instrText xml:space="preserve"> DOCPROPERTY "Company"  \* MERGEFORMAT </w:instrText>
-    </w:r>
-    <w:r>
-      <w:fldChar w:fldCharType="separate"/>
-    </w:r>
-    <w:r>
-      <w:rPr>
-        <w:rFonts w:ascii="Arial" w:hAnsi="Arial"/>
-        <w:b/>
-        <w:sz w:val="36"/>
-      </w:rPr>
-      <w:t xml:space="preserve">Group </w:t>
-    </w:r>
-    <w:r>
-      <w:rPr>
-        <w:rFonts w:ascii="Arial" w:hAnsi="Arial"/>
-        <w:b/>
-        <w:sz w:val="36"/>
-      </w:rPr>
-      <w:t>30234</w:t>
-    </w:r>
-    <w:r>
-      <w:rPr>
-        <w:rFonts w:ascii="Arial" w:hAnsi="Arial"/>
-        <w:b/>
-        <w:sz w:val="36"/>
-      </w:rPr>
-      <w:fldChar w:fldCharType="end"/>
-    </w:r>
+    <w:fldSimple w:instr=" DOCPROPERTY &quot;Company&quot;  \* MERGEFORMAT ">
+      <w:r>
+        <w:rPr>
+          <w:rFonts w:ascii="Arial" w:hAnsi="Arial"/>
+          <w:b/>
+          <w:sz w:val="36"/>
+        </w:rPr>
+        <w:t xml:space="preserve">Group </w:t>
+      </w:r>
+      <w:r>
+        <w:rPr>
+          <w:rFonts w:ascii="Arial" w:hAnsi="Arial"/>
+          <w:b/>
+          <w:sz w:val="36"/>
+        </w:rPr>
+        <w:t>30234</w:t>
+      </w:r>
+    </w:fldSimple>
   </w:p>
   <w:p>
     <w:pPr>
@@ -3190,7 +3115,7 @@
 </file>
 
 <file path=word/header2.xml><?xml version="1.0" encoding="utf-8"?>
-<w:hdr xmlns:wpc="http://schemas.microsoft.com/office/word/2010/wordprocessingCanvas" xmlns:cx="http://schemas.microsoft.com/office/drawing/2014/chartex" xmlns:cx1="http://schemas.microsoft.com/office/drawing/2015/9/8/chartex" xmlns:cx2="http://schemas.microsoft.com/office/drawing/2015/10/21/chartex" xmlns:cx3="http://schemas.microsoft.com/office/drawing/2016/5/9/chartex" xmlns:cx4="http://schemas.microsoft.com/office/drawing/2016/5/10/chartex" xmlns:cx5="http://schemas.microsoft.com/office/drawing/2016/5/11/chartex" xmlns:cx6="http://schemas.microsoft.com/office/drawing/2016/5/12/chartex" xmlns:cx7="http://schemas.microsoft.com/office/drawing/2016/5/13/chartex" xmlns:cx8="http://schemas.microsoft.com/office/drawing/2016/5/14/chartex" xmlns:mc="http://schemas.openxmlformats.org/markup-compatibility/2006" xmlns:o="urn:schemas-microsoft-com:office:office" xmlns:r="http://schemas.openxmlformats.org/officeDocument/2006/relationships" xmlns:m="http://schemas.openxmlformats.org/officeDocument/2006/math" xmlns:v="urn:schemas-microsoft-com:vml" xmlns:wp14="http://schemas.microsoft.com/office/word/2010/wordprocessingDrawing" xmlns:wp="http://schemas.openxmlformats.org/drawingml/2006/wordprocessingDrawing" xmlns:w10="urn:schemas-microsoft-com:office:word" xmlns:w="http://schemas.openxmlformats.org/wordprocessingml/2006/main" xmlns:w14="http://schemas.microsoft.com/office/word/2010/wordml" xmlns:w15="http://schemas.microsoft.com/office/word/2012/wordml" xmlns:w16se="http://schemas.microsoft.com/office/word/2015/wordml/symex" xmlns:wpg="http://schemas.microsoft.com/office/word/2010/wordprocessingGroup" xmlns:wpi="http://schemas.microsoft.com/office/word/2010/wordprocessingInk" xmlns:wne="http://schemas.microsoft.com/office/word/2006/wordml" xmlns:wps="http://schemas.microsoft.com/office/word/2010/wordprocessingShape" mc:Ignorable="w14 w15 w16se wp14">
+<w:hdr xmlns:wpc="http://schemas.microsoft.com/office/word/2010/wordprocessingCanvas" xmlns:cx="http://schemas.microsoft.com/office/drawing/2014/chartex" xmlns:cx1="http://schemas.microsoft.com/office/drawing/2015/9/8/chartex" xmlns:cx2="http://schemas.microsoft.com/office/drawing/2015/10/21/chartex" xmlns:cx3="http://schemas.microsoft.com/office/drawing/2016/5/9/chartex" xmlns:cx4="http://schemas.microsoft.com/office/drawing/2016/5/10/chartex" xmlns:cx5="http://schemas.microsoft.com/office/drawing/2016/5/11/chartex" xmlns:cx6="http://schemas.microsoft.com/office/drawing/2016/5/12/chartex" xmlns:cx7="http://schemas.microsoft.com/office/drawing/2016/5/13/chartex" xmlns:cx8="http://schemas.microsoft.com/office/drawing/2016/5/14/chartex" xmlns:mc="http://schemas.openxmlformats.org/markup-compatibility/2006" xmlns:aink="http://schemas.microsoft.com/office/drawing/2016/ink" xmlns:am3d="http://schemas.microsoft.com/office/drawing/2017/model3d" xmlns:o="urn:schemas-microsoft-com:office:office" xmlns:r="http://schemas.openxmlformats.org/officeDocument/2006/relationships" xmlns:m="http://schemas.openxmlformats.org/officeDocument/2006/math" xmlns:v="urn:schemas-microsoft-com:vml" xmlns:wp14="http://schemas.microsoft.com/office/word/2010/wordprocessingDrawing" xmlns:wp="http://schemas.openxmlformats.org/drawingml/2006/wordprocessingDrawing" xmlns:w10="urn:schemas-microsoft-com:office:word" xmlns:w="http://schemas.openxmlformats.org/wordprocessingml/2006/main" xmlns:w14="http://schemas.microsoft.com/office/word/2010/wordml" xmlns:w15="http://schemas.microsoft.com/office/word/2012/wordml" xmlns:w16se="http://schemas.microsoft.com/office/word/2015/wordml/symex" xmlns:wpg="http://schemas.microsoft.com/office/word/2010/wordprocessingGroup" xmlns:wpi="http://schemas.microsoft.com/office/word/2010/wordprocessingInk" xmlns:wne="http://schemas.microsoft.com/office/word/2006/wordml" xmlns:wps="http://schemas.microsoft.com/office/word/2010/wordprocessingShape" mc:Ignorable="w14 w15 w16se wp14">
   <w:tbl>
     <w:tblPr>
       <w:tblW w:w="0" w:type="auto"/>
@@ -3247,21 +3172,11 @@
           <w:tcW w:w="6379" w:type="dxa"/>
         </w:tcPr>
         <w:p>
-          <w:r>
-            <w:fldChar w:fldCharType="begin"/>
-          </w:r>
-          <w:r>
-            <w:instrText xml:space="preserve"> TITLE  \* MERGEFORMAT </w:instrText>
-          </w:r>
-          <w:r>
-            <w:fldChar w:fldCharType="separate"/>
-          </w:r>
-          <w:r>
-            <w:t>Vision</w:t>
-          </w:r>
-          <w:r>
-            <w:fldChar w:fldCharType="end"/>
-          </w:r>
+          <w:fldSimple w:instr=" TITLE  \* MERGEFORMAT ">
+            <w:r>
+              <w:t>Vision</w:t>
+            </w:r>
+          </w:fldSimple>
         </w:p>
       </w:tc>
       <w:tc>
@@ -3303,7 +3218,7 @@
 </file>
 
 <file path=word/numbering.xml><?xml version="1.0" encoding="utf-8"?>
-<w:numbering xmlns:wpc="http://schemas.microsoft.com/office/word/2010/wordprocessingCanvas" xmlns:cx="http://schemas.microsoft.com/office/drawing/2014/chartex" xmlns:cx1="http://schemas.microsoft.com/office/drawing/2015/9/8/chartex" xmlns:cx2="http://schemas.microsoft.com/office/drawing/2015/10/21/chartex" xmlns:cx3="http://schemas.microsoft.com/office/drawing/2016/5/9/chartex" xmlns:cx4="http://schemas.microsoft.com/office/drawing/2016/5/10/chartex" xmlns:cx5="http://schemas.microsoft.com/office/drawing/2016/5/11/chartex" xmlns:cx6="http://schemas.microsoft.com/office/drawing/2016/5/12/chartex" xmlns:cx7="http://schemas.microsoft.com/office/drawing/2016/5/13/chartex" xmlns:cx8="http://schemas.microsoft.com/office/drawing/2016/5/14/chartex" xmlns:mc="http://schemas.openxmlformats.org/markup-compatibility/2006" xmlns:o="urn:schemas-microsoft-com:office:office" xmlns:r="http://schemas.openxmlformats.org/officeDocument/2006/relationships" xmlns:m="http://schemas.openxmlformats.org/officeDocument/2006/math" xmlns:v="urn:schemas-microsoft-com:vml" xmlns:wp14="http://schemas.microsoft.com/office/word/2010/wordprocessingDrawing" xmlns:wp="http://schemas.openxmlformats.org/drawingml/2006/wordprocessingDrawing" xmlns:w10="urn:schemas-microsoft-com:office:word" xmlns:w="http://schemas.openxmlformats.org/wordprocessingml/2006/main" xmlns:w14="http://schemas.microsoft.com/office/word/2010/wordml" xmlns:w15="http://schemas.microsoft.com/office/word/2012/wordml" xmlns:w16se="http://schemas.microsoft.com/office/word/2015/wordml/symex" xmlns:wpg="http://schemas.microsoft.com/office/word/2010/wordprocessingGroup" xmlns:wpi="http://schemas.microsoft.com/office/word/2010/wordprocessingInk" xmlns:wne="http://schemas.microsoft.com/office/word/2006/wordml" xmlns:wps="http://schemas.microsoft.com/office/word/2010/wordprocessingShape" mc:Ignorable="w14 w15 w16se wp14">
+<w:numbering xmlns:wpc="http://schemas.microsoft.com/office/word/2010/wordprocessingCanvas" xmlns:cx="http://schemas.microsoft.com/office/drawing/2014/chartex" xmlns:cx1="http://schemas.microsoft.com/office/drawing/2015/9/8/chartex" xmlns:cx2="http://schemas.microsoft.com/office/drawing/2015/10/21/chartex" xmlns:cx3="http://schemas.microsoft.com/office/drawing/2016/5/9/chartex" xmlns:cx4="http://schemas.microsoft.com/office/drawing/2016/5/10/chartex" xmlns:cx5="http://schemas.microsoft.com/office/drawing/2016/5/11/chartex" xmlns:cx6="http://schemas.microsoft.com/office/drawing/2016/5/12/chartex" xmlns:cx7="http://schemas.microsoft.com/office/drawing/2016/5/13/chartex" xmlns:cx8="http://schemas.microsoft.com/office/drawing/2016/5/14/chartex" xmlns:mc="http://schemas.openxmlformats.org/markup-compatibility/2006" xmlns:aink="http://schemas.microsoft.com/office/drawing/2016/ink" xmlns:am3d="http://schemas.microsoft.com/office/drawing/2017/model3d" xmlns:o="urn:schemas-microsoft-com:office:office" xmlns:r="http://schemas.openxmlformats.org/officeDocument/2006/relationships" xmlns:m="http://schemas.openxmlformats.org/officeDocument/2006/math" xmlns:v="urn:schemas-microsoft-com:vml" xmlns:wp14="http://schemas.microsoft.com/office/word/2010/wordprocessingDrawing" xmlns:wp="http://schemas.openxmlformats.org/drawingml/2006/wordprocessingDrawing" xmlns:w10="urn:schemas-microsoft-com:office:word" xmlns:w="http://schemas.openxmlformats.org/wordprocessingml/2006/main" xmlns:w14="http://schemas.microsoft.com/office/word/2010/wordml" xmlns:w15="http://schemas.microsoft.com/office/word/2012/wordml" xmlns:w16se="http://schemas.microsoft.com/office/word/2015/wordml/symex" xmlns:wpg="http://schemas.microsoft.com/office/word/2010/wordprocessingGroup" xmlns:wpi="http://schemas.microsoft.com/office/word/2010/wordprocessingInk" xmlns:wne="http://schemas.microsoft.com/office/word/2006/wordml" xmlns:wps="http://schemas.microsoft.com/office/word/2010/wordprocessingShape" mc:Ignorable="w14 w15 w16se wp14">
   <w:abstractNum w:abstractNumId="0" w15:restartNumberingAfterBreak="0">
     <w:nsid w:val="FFFFFFFB"/>
     <w:multiLevelType w:val="multilevel"/>
@@ -4628,7 +4543,7 @@
     </w:rPrDefault>
     <w:pPrDefault/>
   </w:docDefaults>
-  <w:latentStyles w:defLockedState="0" w:defUIPriority="99" w:defSemiHidden="0" w:defUnhideWhenUsed="0" w:defQFormat="0" w:count="374">
+  <w:latentStyles w:defLockedState="0" w:defUIPriority="99" w:defSemiHidden="0" w:defUnhideWhenUsed="0" w:defQFormat="0" w:count="375">
     <w:lsdException w:name="Normal" w:uiPriority="0" w:qFormat="1"/>
     <w:lsdException w:name="heading 1" w:uiPriority="9" w:qFormat="1"/>
     <w:lsdException w:name="heading 2" w:uiPriority="9" w:qFormat="1"/>
@@ -4734,7 +4649,6 @@
     <w:lsdException w:name="HTML Sample" w:semiHidden="1" w:unhideWhenUsed="1"/>
     <w:lsdException w:name="HTML Typewriter" w:semiHidden="1" w:unhideWhenUsed="1"/>
     <w:lsdException w:name="HTML Variable" w:semiHidden="1" w:unhideWhenUsed="1"/>
-    <w:lsdException w:name="Normal Table" w:semiHidden="1" w:unhideWhenUsed="1"/>
     <w:lsdException w:name="annotation subject" w:semiHidden="1" w:unhideWhenUsed="1"/>
     <w:lsdException w:name="No List" w:semiHidden="1" w:unhideWhenUsed="1"/>
     <w:lsdException w:name="Outline List 1" w:semiHidden="1" w:unhideWhenUsed="1"/>
@@ -4781,10 +4695,8 @@
     <w:lsdException w:name="Table Subtle 2" w:semiHidden="1" w:unhideWhenUsed="1"/>
     <w:lsdException w:name="Table Web 1" w:semiHidden="1" w:unhideWhenUsed="1"/>
     <w:lsdException w:name="Table Web 2" w:semiHidden="1" w:unhideWhenUsed="1"/>
-    <w:lsdException w:name="Table Web 3" w:semiHidden="1" w:unhideWhenUsed="1"/>
     <w:lsdException w:name="Balloon Text" w:semiHidden="1" w:unhideWhenUsed="1"/>
-    <w:lsdException w:name="Table Grid" w:semiHidden="1" w:uiPriority="59" w:unhideWhenUsed="1"/>
-    <w:lsdException w:name="Table Theme" w:semiHidden="1" w:unhideWhenUsed="1"/>
+    <w:lsdException w:name="Table Grid" w:uiPriority="59"/>
     <w:lsdException w:name="Placeholder Text" w:semiHidden="1"/>
     <w:lsdException w:name="No Spacing" w:uiPriority="1" w:qFormat="1"/>
     <w:lsdException w:name="Light Shading" w:uiPriority="60"/>
@@ -5003,6 +4915,7 @@
     <w:lsdException w:name="Mention" w:semiHidden="1" w:unhideWhenUsed="1"/>
     <w:lsdException w:name="Smart Hyperlink" w:semiHidden="1" w:unhideWhenUsed="1"/>
     <w:lsdException w:name="Hashtag" w:semiHidden="1" w:unhideWhenUsed="1"/>
+    <w:lsdException w:name="Unresolved Mention" w:semiHidden="1" w:unhideWhenUsed="1"/>
   </w:latentStyles>
   <w:style w:type="paragraph" w:default="1" w:styleId="Normal">
     <w:name w:val="Normal"/>

</xml_diff>